<commit_message>
update testplan testdoel en aannames gebruiker
</commit_message>
<xml_diff>
--- a/documentatie/Testplan.docx
+++ b/documentatie/Testplan.docx
@@ -1079,13 +1079,34 @@
     </w:p>
     <w:p>
       <w:r>
-        <w:t>Formuleer het algemene doel dat je wilt bereiken met je test.</w:t>
+        <w:t xml:space="preserve">Met het testen van het project willen wij de laatste fouten uit het project halen. Verder willen wij hier door er ook voor zorgen dat alles werkt na behoren. </w:t>
+      </w:r>
+      <w:r>
+        <w:t>Zo zorgen wij er voor dat de applicatie volledig kan draaien.</w:t>
       </w:r>
     </w:p>
     <w:p/>
     <w:p>
-      <w:r>
-        <w:t xml:space="preserve">Met het testen van het project willen wij de laatste fouten uit het project halen. Verder willen wij hier door er ook voor zorgen dat alles werkt na behoren. </w:t>
+      <w:pPr>
+        <w:pStyle w:val="Kop1"/>
+      </w:pPr>
+      <w:bookmarkStart w:id="1" w:name="_Toc293565604"/>
+      <w:r>
+        <w:t>Aannames gebruikers</w:t>
+      </w:r>
+      <w:bookmarkEnd w:id="1"/>
+    </w:p>
+    <w:p>
+      <w:r>
+        <w:t xml:space="preserve">Ik denk dat het allemaal wel erg duidelijk is voor de gebruiker alles spreek redelijk </w:t>
+      </w:r>
+      <w:proofErr w:type="spellStart"/>
+      <w:r>
+        <w:t>voorzig</w:t>
+      </w:r>
+      <w:proofErr w:type="spellEnd"/>
+      <w:r>
+        <w:t xml:space="preserve"> en als de gebruiker het stappen plan goed volgt komt het helemaal goed. Ik denk dat de gebruiker misschien wel moeite zou kunnen hebben met het aanmaken van klanten om alle gegevens goed in te vullen en er voor te zorgen dat hij de goede rollen krijgt.</w:t>
       </w:r>
     </w:p>
     <w:p/>
@@ -1093,60 +1114,6 @@
       <w:pPr>
         <w:pStyle w:val="Kop1"/>
       </w:pPr>
-      <w:bookmarkStart w:id="1" w:name="_Toc293565604"/>
-      <w:r>
-        <w:t>Aannames gebruikers</w:t>
-      </w:r>
-      <w:bookmarkEnd w:id="1"/>
-    </w:p>
-    <w:p>
-      <w:r>
-        <w:t xml:space="preserve">Aannames geven de insteek voor de uitvoering van het test. Geef </w:t>
-      </w:r>
-      <w:r>
-        <w:rPr>
-          <w:b/>
-        </w:rPr>
-        <w:t xml:space="preserve">per module </w:t>
-      </w:r>
-      <w:r>
-        <w:t xml:space="preserve">antwoord op onderstaande vragen: </w:t>
-      </w:r>
-    </w:p>
-    <w:p>
-      <w:pPr>
-        <w:pStyle w:val="Lijstalinea"/>
-        <w:numPr>
-          <w:ilvl w:val="0"/>
-          <w:numId w:val="3"/>
-        </w:numPr>
-      </w:pPr>
-      <w:r>
-        <w:t xml:space="preserve">Waar verwacht je dat de testpersoon wel moeite mee zal hebben? </w:t>
-      </w:r>
-    </w:p>
-    <w:p>
-      <w:pPr>
-        <w:pStyle w:val="Lijstalinea"/>
-        <w:numPr>
-          <w:ilvl w:val="0"/>
-          <w:numId w:val="3"/>
-        </w:numPr>
-      </w:pPr>
-      <w:r>
-        <w:t>Waar verwacht je dat de testpersoon geen moeite mee zal hebben?</w:t>
-      </w:r>
-    </w:p>
-    <w:p>
-      <w:r>
-        <w:t>(denk aan de use-cases uit het functioneel ontwerp)</w:t>
-      </w:r>
-    </w:p>
-    <w:p/>
-    <w:p>
-      <w:pPr>
-        <w:pStyle w:val="Kop1"/>
-      </w:pPr>
       <w:bookmarkStart w:id="2" w:name="_Toc293565605"/>
       <w:r>
         <w:t>Test</w:t>
@@ -1168,7 +1135,7 @@
     </w:p>
     <w:p>
       <w:r>
-        <w:t>&lt;datum en tijdstip testuitvoer&gt;</w:t>
+        <w:t>Dinsdag 23-11-2021</w:t>
       </w:r>
     </w:p>
     <w:p>
@@ -2476,11 +2443,6 @@
     <w:lsdException w:name="Book Title" w:uiPriority="33" w:qFormat="1"/>
     <w:lsdException w:name="Bibliography" w:semiHidden="1" w:uiPriority="37" w:unhideWhenUsed="1"/>
     <w:lsdException w:name="TOC Heading" w:semiHidden="1" w:uiPriority="39" w:unhideWhenUsed="1" w:qFormat="1"/>
-    <w:lsdException w:name="Plain Table 5" w:semiHidden="1" w:unhideWhenUsed="1"/>
-    <w:lsdException w:name="Grid Table Light" w:semiHidden="1" w:unhideWhenUsed="1"/>
-    <w:lsdException w:name="Grid Table 1 Light" w:semiHidden="1" w:unhideWhenUsed="1"/>
-    <w:lsdException w:name="Grid Table 2" w:semiHidden="1" w:unhideWhenUsed="1"/>
-    <w:lsdException w:name="Grid Table 3" w:semiHidden="1" w:unhideWhenUsed="1"/>
     <w:lsdException w:name="Grid Table 4" w:uiPriority="49"/>
     <w:lsdException w:name="Grid Table 5 Dark" w:uiPriority="50"/>
     <w:lsdException w:name="Grid Table 6 Colorful" w:uiPriority="51"/>

</xml_diff>